<commit_message>
Edit Booking Controller Test
</commit_message>
<xml_diff>
--- a/EAD CA2 Project Screenshots.docx
+++ b/EAD CA2 Project Screenshots.docx
@@ -26,25 +26,15 @@
           <w:sz w:val="28"/>
           <w:szCs w:val="28"/>
         </w:rPr>
-        <w:t>IM</w:t>
-      </w:r>
-      <w:bookmarkStart w:id="0" w:name="_GoBack"/>
-      <w:bookmarkEnd w:id="0"/>
+        <w:t>IMeet</w:t>
+      </w:r>
+      <w:proofErr w:type="spellEnd"/>
       <w:r>
         <w:rPr>
           <w:b/>
           <w:sz w:val="28"/>
           <w:szCs w:val="28"/>
         </w:rPr>
-        <w:t>eet</w:t>
-      </w:r>
-      <w:proofErr w:type="spellEnd"/>
-      <w:r>
-        <w:rPr>
-          <w:b/>
-          <w:sz w:val="28"/>
-          <w:szCs w:val="28"/>
-        </w:rPr>
         <w:t xml:space="preserve"> Project</w:t>
       </w:r>
     </w:p>
@@ -88,7 +78,7 @@
           <w:lang w:eastAsia="en-IE"/>
         </w:rPr>
         <w:drawing>
-          <wp:inline distT="0" distB="0" distL="0" distR="0" wp14:anchorId="7CED0AF3" wp14:editId="5CA05F26">
+          <wp:inline distT="0" distB="0" distL="0" distR="0" wp14:anchorId="4C49664C" wp14:editId="36E6539E">
             <wp:extent cx="8863330" cy="4821555"/>
             <wp:effectExtent l="0" t="0" r="0" b="0"/>
             <wp:docPr id="1" name="Picture 1"/>
@@ -173,7 +163,7 @@
           <w:lang w:eastAsia="en-IE"/>
         </w:rPr>
         <w:drawing>
-          <wp:inline distT="0" distB="0" distL="0" distR="0" wp14:anchorId="5AEB16BF" wp14:editId="308E174C">
+          <wp:inline distT="0" distB="0" distL="0" distR="0" wp14:anchorId="3D229E5A" wp14:editId="7421C73F">
             <wp:extent cx="8863330" cy="3151505"/>
             <wp:effectExtent l="0" t="0" r="0" b="0"/>
             <wp:docPr id="2" name="Picture 2"/>
@@ -213,17 +203,17 @@
     <w:p/>
     <w:p/>
     <w:p/>
-    <w:p/>
-    <w:p>
-      <w:pPr>
-        <w:rPr>
-          <w:b/>
-        </w:rPr>
-      </w:pPr>
-      <w:r>
-        <w:rPr>
-          <w:b/>
-        </w:rPr>
+    <w:p>
+      <w:pPr>
+        <w:rPr>
+          <w:b/>
+        </w:rPr>
+      </w:pPr>
+      <w:r>
+        <w:rPr>
+          <w:b/>
+        </w:rPr>
+        <w:lastRenderedPageBreak/>
         <w:t>My Bookings / View Future Bookings Screen</w:t>
       </w:r>
       <w:r>
@@ -239,9 +229,8 @@
           <w:noProof/>
           <w:lang w:eastAsia="en-IE"/>
         </w:rPr>
-        <w:lastRenderedPageBreak/>
         <w:drawing>
-          <wp:inline distT="0" distB="0" distL="0" distR="0" wp14:anchorId="091CE99F" wp14:editId="46CD1C4B">
+          <wp:inline distT="0" distB="0" distL="0" distR="0" wp14:anchorId="4EE5B2F2" wp14:editId="5D0EDFE1">
             <wp:extent cx="8863330" cy="5209540"/>
             <wp:effectExtent l="0" t="0" r="0" b="0"/>
             <wp:docPr id="4" name="Picture 4"/>
@@ -287,6 +276,7 @@
         <w:rPr>
           <w:b/>
         </w:rPr>
+        <w:lastRenderedPageBreak/>
         <w:t xml:space="preserve">My Bookings / View Future Bookings </w:t>
       </w:r>
       <w:proofErr w:type="gramStart"/>
@@ -322,9 +312,8 @@
           <w:noProof/>
           <w:lang w:eastAsia="en-IE"/>
         </w:rPr>
-        <w:lastRenderedPageBreak/>
         <w:drawing>
-          <wp:inline distT="0" distB="0" distL="0" distR="0" wp14:anchorId="4FB0ACEE" wp14:editId="6BDB830F">
+          <wp:inline distT="0" distB="0" distL="0" distR="0" wp14:anchorId="1EAF9F25" wp14:editId="52791134">
             <wp:extent cx="8863330" cy="4431665"/>
             <wp:effectExtent l="0" t="0" r="0" b="6985"/>
             <wp:docPr id="7" name="Picture 7"/>
@@ -385,6 +374,7 @@
         <w:rPr>
           <w:b/>
         </w:rPr>
+        <w:lastRenderedPageBreak/>
         <w:t xml:space="preserve">My Bookings / View Future Bookings </w:t>
       </w:r>
       <w:proofErr w:type="gramStart"/>
@@ -420,9 +410,8 @@
           <w:noProof/>
           <w:lang w:eastAsia="en-IE"/>
         </w:rPr>
-        <w:lastRenderedPageBreak/>
         <w:drawing>
-          <wp:inline distT="0" distB="0" distL="0" distR="0" wp14:anchorId="1EB025C0" wp14:editId="362762CA">
+          <wp:inline distT="0" distB="0" distL="0" distR="0" wp14:anchorId="0995CBAA" wp14:editId="52B2EF14">
             <wp:extent cx="5833352" cy="5295900"/>
             <wp:effectExtent l="0" t="0" r="0" b="0"/>
             <wp:docPr id="10" name="Picture 10"/>
@@ -477,7 +466,7 @@
           <w:lang w:eastAsia="en-IE"/>
         </w:rPr>
         <w:drawing>
-          <wp:inline distT="0" distB="0" distL="0" distR="0" wp14:anchorId="7F092495" wp14:editId="2D8DE9FA">
+          <wp:inline distT="0" distB="0" distL="0" distR="0" wp14:anchorId="358AC68E" wp14:editId="27F00BD5">
             <wp:extent cx="8863330" cy="5456555"/>
             <wp:effectExtent l="0" t="0" r="0" b="0"/>
             <wp:docPr id="5" name="Picture 5"/>
@@ -592,7 +581,7 @@
           <w:lang w:eastAsia="en-IE"/>
         </w:rPr>
         <w:drawing>
-          <wp:inline distT="0" distB="0" distL="0" distR="0" wp14:anchorId="2AE11C95" wp14:editId="3D92B864">
+          <wp:inline distT="0" distB="0" distL="0" distR="0" wp14:anchorId="3F02A07A" wp14:editId="62D347B4">
             <wp:extent cx="8863330" cy="4081145"/>
             <wp:effectExtent l="0" t="0" r="0" b="0"/>
             <wp:docPr id="11" name="Picture 11"/>
@@ -658,13 +647,14 @@
       </w:pPr>
     </w:p>
     <w:p>
+      <w:bookmarkStart w:id="0" w:name="_GoBack"/>
       <w:r>
         <w:rPr>
           <w:noProof/>
           <w:lang w:eastAsia="en-IE"/>
         </w:rPr>
         <w:drawing>
-          <wp:inline distT="0" distB="0" distL="0" distR="0" wp14:anchorId="22061DE4" wp14:editId="51DDB83E">
+          <wp:inline distT="0" distB="0" distL="0" distR="0" wp14:anchorId="5E72A6FF" wp14:editId="6F7D5FF9">
             <wp:extent cx="5029200" cy="5124450"/>
             <wp:effectExtent l="0" t="0" r="0" b="0"/>
             <wp:docPr id="12" name="Picture 12"/>
@@ -699,6 +689,7 @@
           </wp:inline>
         </w:drawing>
       </w:r>
+      <w:bookmarkEnd w:id="0"/>
     </w:p>
     <w:sectPr>
       <w:pgSz w:w="16838" w:h="11906" w:orient="landscape"/>
@@ -833,6 +824,7 @@
     <w:lsdException w:name="HTML Sample" w:semiHidden="1" w:unhideWhenUsed="1"/>
     <w:lsdException w:name="HTML Typewriter" w:semiHidden="1" w:unhideWhenUsed="1"/>
     <w:lsdException w:name="HTML Variable" w:semiHidden="1" w:unhideWhenUsed="1"/>
+    <w:lsdException w:name="Normal Table" w:semiHidden="1" w:unhideWhenUsed="1"/>
     <w:lsdException w:name="annotation subject" w:semiHidden="1" w:unhideWhenUsed="1"/>
     <w:lsdException w:name="No List" w:semiHidden="1" w:unhideWhenUsed="1"/>
     <w:lsdException w:name="Outline List 1" w:semiHidden="1" w:unhideWhenUsed="1"/>
@@ -876,8 +868,10 @@
     <w:lsdException w:name="Table Elegant" w:semiHidden="1" w:unhideWhenUsed="1"/>
     <w:lsdException w:name="Table Professional" w:semiHidden="1" w:unhideWhenUsed="1"/>
     <w:lsdException w:name="Table Subtle 1" w:semiHidden="1" w:unhideWhenUsed="1"/>
+    <w:lsdException w:name="Table Subtle 2" w:semiHidden="1" w:unhideWhenUsed="1"/>
     <w:lsdException w:name="Table Web 1" w:semiHidden="1" w:unhideWhenUsed="1"/>
     <w:lsdException w:name="Table Web 2" w:semiHidden="1" w:unhideWhenUsed="1"/>
+    <w:lsdException w:name="Table Web 3" w:semiHidden="1" w:unhideWhenUsed="1"/>
     <w:lsdException w:name="Balloon Text" w:semiHidden="1" w:unhideWhenUsed="1"/>
     <w:lsdException w:name="Table Grid" w:uiPriority="39"/>
     <w:lsdException w:name="Table Theme" w:semiHidden="1" w:unhideWhenUsed="1"/>

</xml_diff>